<commit_message>
Fixed an error where certain results were not correctly error handled; Added white text to table headers
</commit_message>
<xml_diff>
--- a/table-template.docx
+++ b/table-template.docx
@@ -1,11 +1,8 @@
 
 <file path=word/document.xml><?xml version="1.0" encoding="utf-8"?>
-<w:document xmlns:wpc="http://schemas.microsoft.com/office/word/2010/wordprocessingCanvas" xmlns:cx="http://schemas.microsoft.com/office/drawing/2014/chartex" xmlns:cx1="http://schemas.microsoft.com/office/drawing/2015/9/8/chartex" xmlns:cx2="http://schemas.microsoft.com/office/drawing/2015/10/21/chartex" xmlns:cx3="http://schemas.microsoft.com/office/drawing/2016/5/9/chartex" xmlns:cx4="http://schemas.microsoft.com/office/drawing/2016/5/10/chartex" xmlns:cx5="http://schemas.microsoft.com/office/drawing/2016/5/11/chartex" xmlns:cx6="http://schemas.microsoft.com/office/drawing/2016/5/12/chartex" xmlns:cx7="http://schemas.microsoft.com/office/drawing/2016/5/13/chartex" xmlns:cx8="http://schemas.microsoft.com/office/drawing/2016/5/14/chartex" xmlns:mc="http://schemas.openxmlformats.org/markup-compatibility/2006" xmlns:aink="http://schemas.microsoft.com/office/drawing/2016/ink" xmlns:am3d="http://schemas.microsoft.com/office/drawing/2017/model3d" xmlns:o="urn:schemas-microsoft-com:office:office" xmlns:r="http://schemas.openxmlformats.org/officeDocument/2006/relationships" xmlns:m="http://schemas.openxmlformats.org/officeDocument/2006/math" xmlns:v="urn:schemas-microsoft-com:vml" xmlns:wp14="http://schemas.microsoft.com/office/word/2010/wordprocessingDrawing" xmlns:wp="http://schemas.openxmlformats.org/drawingml/2006/wordprocessingDrawing" xmlns:w10="urn:schemas-microsoft-com:office:word" xmlns:w="http://schemas.openxmlformats.org/wordprocessingml/2006/main" xmlns:w14="http://schemas.microsoft.com/office/word/2010/wordml" xmlns:w15="http://schemas.microsoft.com/office/word/2012/wordml" xmlns:w16cid="http://schemas.microsoft.com/office/word/2016/wordml/cid" xmlns:w16se="http://schemas.microsoft.com/office/word/2015/wordml/symex" xmlns:wpg="http://schemas.microsoft.com/office/word/2010/wordprocessingGroup" xmlns:wpi="http://schemas.microsoft.com/office/word/2010/wordprocessingInk" xmlns:wne="http://schemas.microsoft.com/office/word/2006/wordml" xmlns:wps="http://schemas.microsoft.com/office/word/2010/wordprocessingShape" mc:Ignorable="w14 w15 w16se w16cid wp14">
+<w:document xmlns:wpc="http://schemas.microsoft.com/office/word/2010/wordprocessingCanvas" xmlns:cx="http://schemas.microsoft.com/office/drawing/2014/chartex" xmlns:cx1="http://schemas.microsoft.com/office/drawing/2015/9/8/chartex" xmlns:cx2="http://schemas.microsoft.com/office/drawing/2015/10/21/chartex" xmlns:cx3="http://schemas.microsoft.com/office/drawing/2016/5/9/chartex" xmlns:cx4="http://schemas.microsoft.com/office/drawing/2016/5/10/chartex" xmlns:cx5="http://schemas.microsoft.com/office/drawing/2016/5/11/chartex" xmlns:cx6="http://schemas.microsoft.com/office/drawing/2016/5/12/chartex" xmlns:cx7="http://schemas.microsoft.com/office/drawing/2016/5/13/chartex" xmlns:cx8="http://schemas.microsoft.com/office/drawing/2016/5/14/chartex" xmlns:mc="http://schemas.openxmlformats.org/markup-compatibility/2006" xmlns:aink="http://schemas.microsoft.com/office/drawing/2016/ink" xmlns:am3d="http://schemas.microsoft.com/office/drawing/2017/model3d" xmlns:o="urn:schemas-microsoft-com:office:office" xmlns:r="http://schemas.openxmlformats.org/officeDocument/2006/relationships" xmlns:m="http://schemas.openxmlformats.org/officeDocument/2006/math" xmlns:v="urn:schemas-microsoft-com:vml" xmlns:wp14="http://schemas.microsoft.com/office/word/2010/wordprocessingDrawing" xmlns:wp="http://schemas.openxmlformats.org/drawingml/2006/wordprocessingDrawing" xmlns:w10="urn:schemas-microsoft-com:office:word" xmlns:w="http://schemas.openxmlformats.org/wordprocessingml/2006/main" xmlns:w14="http://schemas.microsoft.com/office/word/2010/wordml" xmlns:w15="http://schemas.microsoft.com/office/word/2012/wordml" xmlns:w16cex="http://schemas.microsoft.com/office/word/2018/wordml/cex" xmlns:w16cid="http://schemas.microsoft.com/office/word/2016/wordml/cid" xmlns:w16="http://schemas.microsoft.com/office/word/2018/wordml" xmlns:w16sdtdh="http://schemas.microsoft.com/office/word/2020/wordml/sdtdatahash" xmlns:w16se="http://schemas.microsoft.com/office/word/2015/wordml/symex" xmlns:wpg="http://schemas.microsoft.com/office/word/2010/wordprocessingGroup" xmlns:wpi="http://schemas.microsoft.com/office/word/2010/wordprocessingInk" xmlns:wne="http://schemas.microsoft.com/office/word/2006/wordml" xmlns:wps="http://schemas.microsoft.com/office/word/2010/wordprocessingShape" mc:Ignorable="w14 w15 w16se w16cid w16 w16cex w16sdtdh wp14">
   <w:body>
-    <w:p>
-      <w:bookmarkStart w:id="0" w:name="_GoBack"/>
-      <w:bookmarkEnd w:id="0"/>
-    </w:p>
+    <w:p/>
     <w:sectPr>
       <w:pgSz w:w="12240" w:h="15840"/>
       <w:pgMar w:top="1440" w:right="1440" w:bottom="1440" w:left="1440" w:header="720" w:footer="720" w:gutter="0"/>
@@ -16,7 +13,7 @@
 </file>
 
 <file path=word/endnotes.xml><?xml version="1.0" encoding="utf-8"?>
-<w:endnotes xmlns:wpc="http://schemas.microsoft.com/office/word/2010/wordprocessingCanvas" xmlns:cx="http://schemas.microsoft.com/office/drawing/2014/chartex" xmlns:cx1="http://schemas.microsoft.com/office/drawing/2015/9/8/chartex" xmlns:cx2="http://schemas.microsoft.com/office/drawing/2015/10/21/chartex" xmlns:cx3="http://schemas.microsoft.com/office/drawing/2016/5/9/chartex" xmlns:cx4="http://schemas.microsoft.com/office/drawing/2016/5/10/chartex" xmlns:cx5="http://schemas.microsoft.com/office/drawing/2016/5/11/chartex" xmlns:cx6="http://schemas.microsoft.com/office/drawing/2016/5/12/chartex" xmlns:cx7="http://schemas.microsoft.com/office/drawing/2016/5/13/chartex" xmlns:cx8="http://schemas.microsoft.com/office/drawing/2016/5/14/chartex" xmlns:mc="http://schemas.openxmlformats.org/markup-compatibility/2006" xmlns:aink="http://schemas.microsoft.com/office/drawing/2016/ink" xmlns:am3d="http://schemas.microsoft.com/office/drawing/2017/model3d" xmlns:o="urn:schemas-microsoft-com:office:office" xmlns:r="http://schemas.openxmlformats.org/officeDocument/2006/relationships" xmlns:m="http://schemas.openxmlformats.org/officeDocument/2006/math" xmlns:v="urn:schemas-microsoft-com:vml" xmlns:wp14="http://schemas.microsoft.com/office/word/2010/wordprocessingDrawing" xmlns:wp="http://schemas.openxmlformats.org/drawingml/2006/wordprocessingDrawing" xmlns:w10="urn:schemas-microsoft-com:office:word" xmlns:w="http://schemas.openxmlformats.org/wordprocessingml/2006/main" xmlns:w14="http://schemas.microsoft.com/office/word/2010/wordml" xmlns:w15="http://schemas.microsoft.com/office/word/2012/wordml" xmlns:w16cid="http://schemas.microsoft.com/office/word/2016/wordml/cid" xmlns:w16se="http://schemas.microsoft.com/office/word/2015/wordml/symex" xmlns:wpg="http://schemas.microsoft.com/office/word/2010/wordprocessingGroup" xmlns:wpi="http://schemas.microsoft.com/office/word/2010/wordprocessingInk" xmlns:wne="http://schemas.microsoft.com/office/word/2006/wordml" xmlns:wps="http://schemas.microsoft.com/office/word/2010/wordprocessingShape" mc:Ignorable="w14 w15 w16se w16cid wp14">
+<w:endnotes xmlns:wpc="http://schemas.microsoft.com/office/word/2010/wordprocessingCanvas" xmlns:cx="http://schemas.microsoft.com/office/drawing/2014/chartex" xmlns:cx1="http://schemas.microsoft.com/office/drawing/2015/9/8/chartex" xmlns:cx2="http://schemas.microsoft.com/office/drawing/2015/10/21/chartex" xmlns:cx3="http://schemas.microsoft.com/office/drawing/2016/5/9/chartex" xmlns:cx4="http://schemas.microsoft.com/office/drawing/2016/5/10/chartex" xmlns:cx5="http://schemas.microsoft.com/office/drawing/2016/5/11/chartex" xmlns:cx6="http://schemas.microsoft.com/office/drawing/2016/5/12/chartex" xmlns:cx7="http://schemas.microsoft.com/office/drawing/2016/5/13/chartex" xmlns:cx8="http://schemas.microsoft.com/office/drawing/2016/5/14/chartex" xmlns:mc="http://schemas.openxmlformats.org/markup-compatibility/2006" xmlns:aink="http://schemas.microsoft.com/office/drawing/2016/ink" xmlns:am3d="http://schemas.microsoft.com/office/drawing/2017/model3d" xmlns:o="urn:schemas-microsoft-com:office:office" xmlns:r="http://schemas.openxmlformats.org/officeDocument/2006/relationships" xmlns:m="http://schemas.openxmlformats.org/officeDocument/2006/math" xmlns:v="urn:schemas-microsoft-com:vml" xmlns:wp14="http://schemas.microsoft.com/office/word/2010/wordprocessingDrawing" xmlns:wp="http://schemas.openxmlformats.org/drawingml/2006/wordprocessingDrawing" xmlns:w10="urn:schemas-microsoft-com:office:word" xmlns:w="http://schemas.openxmlformats.org/wordprocessingml/2006/main" xmlns:w14="http://schemas.microsoft.com/office/word/2010/wordml" xmlns:w15="http://schemas.microsoft.com/office/word/2012/wordml" xmlns:w16cex="http://schemas.microsoft.com/office/word/2018/wordml/cex" xmlns:w16cid="http://schemas.microsoft.com/office/word/2016/wordml/cid" xmlns:w16="http://schemas.microsoft.com/office/word/2018/wordml" xmlns:w16sdtdh="http://schemas.microsoft.com/office/word/2020/wordml/sdtdatahash" xmlns:w16se="http://schemas.microsoft.com/office/word/2015/wordml/symex" xmlns:wpg="http://schemas.microsoft.com/office/word/2010/wordprocessingGroup" xmlns:wpi="http://schemas.microsoft.com/office/word/2010/wordprocessingInk" xmlns:wne="http://schemas.microsoft.com/office/word/2006/wordml" xmlns:wps="http://schemas.microsoft.com/office/word/2010/wordprocessingShape" mc:Ignorable="w14 w15 w16se w16cid w16 w16cex w16sdtdh wp14">
   <w:endnote w:type="separator" w:id="-1">
     <w:p>
       <w:pPr>
@@ -41,7 +38,7 @@
 </file>
 
 <file path=word/footnotes.xml><?xml version="1.0" encoding="utf-8"?>
-<w:footnotes xmlns:wpc="http://schemas.microsoft.com/office/word/2010/wordprocessingCanvas" xmlns:cx="http://schemas.microsoft.com/office/drawing/2014/chartex" xmlns:cx1="http://schemas.microsoft.com/office/drawing/2015/9/8/chartex" xmlns:cx2="http://schemas.microsoft.com/office/drawing/2015/10/21/chartex" xmlns:cx3="http://schemas.microsoft.com/office/drawing/2016/5/9/chartex" xmlns:cx4="http://schemas.microsoft.com/office/drawing/2016/5/10/chartex" xmlns:cx5="http://schemas.microsoft.com/office/drawing/2016/5/11/chartex" xmlns:cx6="http://schemas.microsoft.com/office/drawing/2016/5/12/chartex" xmlns:cx7="http://schemas.microsoft.com/office/drawing/2016/5/13/chartex" xmlns:cx8="http://schemas.microsoft.com/office/drawing/2016/5/14/chartex" xmlns:mc="http://schemas.openxmlformats.org/markup-compatibility/2006" xmlns:aink="http://schemas.microsoft.com/office/drawing/2016/ink" xmlns:am3d="http://schemas.microsoft.com/office/drawing/2017/model3d" xmlns:o="urn:schemas-microsoft-com:office:office" xmlns:r="http://schemas.openxmlformats.org/officeDocument/2006/relationships" xmlns:m="http://schemas.openxmlformats.org/officeDocument/2006/math" xmlns:v="urn:schemas-microsoft-com:vml" xmlns:wp14="http://schemas.microsoft.com/office/word/2010/wordprocessingDrawing" xmlns:wp="http://schemas.openxmlformats.org/drawingml/2006/wordprocessingDrawing" xmlns:w10="urn:schemas-microsoft-com:office:word" xmlns:w="http://schemas.openxmlformats.org/wordprocessingml/2006/main" xmlns:w14="http://schemas.microsoft.com/office/word/2010/wordml" xmlns:w15="http://schemas.microsoft.com/office/word/2012/wordml" xmlns:w16cid="http://schemas.microsoft.com/office/word/2016/wordml/cid" xmlns:w16se="http://schemas.microsoft.com/office/word/2015/wordml/symex" xmlns:wpg="http://schemas.microsoft.com/office/word/2010/wordprocessingGroup" xmlns:wpi="http://schemas.microsoft.com/office/word/2010/wordprocessingInk" xmlns:wne="http://schemas.microsoft.com/office/word/2006/wordml" xmlns:wps="http://schemas.microsoft.com/office/word/2010/wordprocessingShape" mc:Ignorable="w14 w15 w16se w16cid wp14">
+<w:footnotes xmlns:wpc="http://schemas.microsoft.com/office/word/2010/wordprocessingCanvas" xmlns:cx="http://schemas.microsoft.com/office/drawing/2014/chartex" xmlns:cx1="http://schemas.microsoft.com/office/drawing/2015/9/8/chartex" xmlns:cx2="http://schemas.microsoft.com/office/drawing/2015/10/21/chartex" xmlns:cx3="http://schemas.microsoft.com/office/drawing/2016/5/9/chartex" xmlns:cx4="http://schemas.microsoft.com/office/drawing/2016/5/10/chartex" xmlns:cx5="http://schemas.microsoft.com/office/drawing/2016/5/11/chartex" xmlns:cx6="http://schemas.microsoft.com/office/drawing/2016/5/12/chartex" xmlns:cx7="http://schemas.microsoft.com/office/drawing/2016/5/13/chartex" xmlns:cx8="http://schemas.microsoft.com/office/drawing/2016/5/14/chartex" xmlns:mc="http://schemas.openxmlformats.org/markup-compatibility/2006" xmlns:aink="http://schemas.microsoft.com/office/drawing/2016/ink" xmlns:am3d="http://schemas.microsoft.com/office/drawing/2017/model3d" xmlns:o="urn:schemas-microsoft-com:office:office" xmlns:r="http://schemas.openxmlformats.org/officeDocument/2006/relationships" xmlns:m="http://schemas.openxmlformats.org/officeDocument/2006/math" xmlns:v="urn:schemas-microsoft-com:vml" xmlns:wp14="http://schemas.microsoft.com/office/word/2010/wordprocessingDrawing" xmlns:wp="http://schemas.openxmlformats.org/drawingml/2006/wordprocessingDrawing" xmlns:w10="urn:schemas-microsoft-com:office:word" xmlns:w="http://schemas.openxmlformats.org/wordprocessingml/2006/main" xmlns:w14="http://schemas.microsoft.com/office/word/2010/wordml" xmlns:w15="http://schemas.microsoft.com/office/word/2012/wordml" xmlns:w16cex="http://schemas.microsoft.com/office/word/2018/wordml/cex" xmlns:w16cid="http://schemas.microsoft.com/office/word/2016/wordml/cid" xmlns:w16="http://schemas.microsoft.com/office/word/2018/wordml" xmlns:w16sdtdh="http://schemas.microsoft.com/office/word/2020/wordml/sdtdatahash" xmlns:w16se="http://schemas.microsoft.com/office/word/2015/wordml/symex" xmlns:wpg="http://schemas.microsoft.com/office/word/2010/wordprocessingGroup" xmlns:wpi="http://schemas.microsoft.com/office/word/2010/wordprocessingInk" xmlns:wne="http://schemas.microsoft.com/office/word/2006/wordml" xmlns:wps="http://schemas.microsoft.com/office/word/2010/wordprocessingShape" mc:Ignorable="w14 w15 w16se w16cid w16 w16cex w16sdtdh wp14">
   <w:footnote w:type="separator" w:id="-1">
     <w:p>
       <w:r>
@@ -60,7 +57,7 @@
 </file>
 
 <file path=word/numbering.xml><?xml version="1.0" encoding="utf-8"?>
-<w:numbering xmlns:wpc="http://schemas.microsoft.com/office/word/2010/wordprocessingCanvas" xmlns:cx="http://schemas.microsoft.com/office/drawing/2014/chartex" xmlns:cx1="http://schemas.microsoft.com/office/drawing/2015/9/8/chartex" xmlns:cx2="http://schemas.microsoft.com/office/drawing/2015/10/21/chartex" xmlns:cx3="http://schemas.microsoft.com/office/drawing/2016/5/9/chartex" xmlns:cx4="http://schemas.microsoft.com/office/drawing/2016/5/10/chartex" xmlns:cx5="http://schemas.microsoft.com/office/drawing/2016/5/11/chartex" xmlns:cx6="http://schemas.microsoft.com/office/drawing/2016/5/12/chartex" xmlns:cx7="http://schemas.microsoft.com/office/drawing/2016/5/13/chartex" xmlns:cx8="http://schemas.microsoft.com/office/drawing/2016/5/14/chartex" xmlns:mc="http://schemas.openxmlformats.org/markup-compatibility/2006" xmlns:aink="http://schemas.microsoft.com/office/drawing/2016/ink" xmlns:am3d="http://schemas.microsoft.com/office/drawing/2017/model3d" xmlns:o="urn:schemas-microsoft-com:office:office" xmlns:r="http://schemas.openxmlformats.org/officeDocument/2006/relationships" xmlns:m="http://schemas.openxmlformats.org/officeDocument/2006/math" xmlns:v="urn:schemas-microsoft-com:vml" xmlns:wp14="http://schemas.microsoft.com/office/word/2010/wordprocessingDrawing" xmlns:wp="http://schemas.openxmlformats.org/drawingml/2006/wordprocessingDrawing" xmlns:w10="urn:schemas-microsoft-com:office:word" xmlns:w="http://schemas.openxmlformats.org/wordprocessingml/2006/main" xmlns:w14="http://schemas.microsoft.com/office/word/2010/wordml" xmlns:w15="http://schemas.microsoft.com/office/word/2012/wordml" xmlns:w16cid="http://schemas.microsoft.com/office/word/2016/wordml/cid" xmlns:w16se="http://schemas.microsoft.com/office/word/2015/wordml/symex" xmlns:wpg="http://schemas.microsoft.com/office/word/2010/wordprocessingGroup" xmlns:wpi="http://schemas.microsoft.com/office/word/2010/wordprocessingInk" xmlns:wne="http://schemas.microsoft.com/office/word/2006/wordml" xmlns:wps="http://schemas.microsoft.com/office/word/2010/wordprocessingShape" mc:Ignorable="w14 w15 w16se w16cid wp14">
+<w:numbering xmlns:wpc="http://schemas.microsoft.com/office/word/2010/wordprocessingCanvas" xmlns:cx="http://schemas.microsoft.com/office/drawing/2014/chartex" xmlns:cx1="http://schemas.microsoft.com/office/drawing/2015/9/8/chartex" xmlns:cx2="http://schemas.microsoft.com/office/drawing/2015/10/21/chartex" xmlns:cx3="http://schemas.microsoft.com/office/drawing/2016/5/9/chartex" xmlns:cx4="http://schemas.microsoft.com/office/drawing/2016/5/10/chartex" xmlns:cx5="http://schemas.microsoft.com/office/drawing/2016/5/11/chartex" xmlns:cx6="http://schemas.microsoft.com/office/drawing/2016/5/12/chartex" xmlns:cx7="http://schemas.microsoft.com/office/drawing/2016/5/13/chartex" xmlns:cx8="http://schemas.microsoft.com/office/drawing/2016/5/14/chartex" xmlns:mc="http://schemas.openxmlformats.org/markup-compatibility/2006" xmlns:aink="http://schemas.microsoft.com/office/drawing/2016/ink" xmlns:am3d="http://schemas.microsoft.com/office/drawing/2017/model3d" xmlns:o="urn:schemas-microsoft-com:office:office" xmlns:r="http://schemas.openxmlformats.org/officeDocument/2006/relationships" xmlns:m="http://schemas.openxmlformats.org/officeDocument/2006/math" xmlns:v="urn:schemas-microsoft-com:vml" xmlns:wp14="http://schemas.microsoft.com/office/word/2010/wordprocessingDrawing" xmlns:wp="http://schemas.openxmlformats.org/drawingml/2006/wordprocessingDrawing" xmlns:w10="urn:schemas-microsoft-com:office:word" xmlns:w="http://schemas.openxmlformats.org/wordprocessingml/2006/main" xmlns:w14="http://schemas.microsoft.com/office/word/2010/wordml" xmlns:w15="http://schemas.microsoft.com/office/word/2012/wordml" xmlns:w16cex="http://schemas.microsoft.com/office/word/2018/wordml/cex" xmlns:w16cid="http://schemas.microsoft.com/office/word/2016/wordml/cid" xmlns:w16="http://schemas.microsoft.com/office/word/2018/wordml" xmlns:w16sdtdh="http://schemas.microsoft.com/office/word/2020/wordml/sdtdatahash" xmlns:w16se="http://schemas.microsoft.com/office/word/2015/wordml/symex" xmlns:wpg="http://schemas.microsoft.com/office/word/2010/wordprocessingGroup" xmlns:wpi="http://schemas.microsoft.com/office/word/2010/wordprocessingInk" xmlns:wne="http://schemas.microsoft.com/office/word/2006/wordml" xmlns:wps="http://schemas.microsoft.com/office/word/2010/wordprocessingShape" mc:Ignorable="w14 w15 w16se w16cid w16 w16cex w16sdtdh wp14">
   <w:abstractNum w:abstractNumId="0" w15:restartNumberingAfterBreak="0">
     <w:nsid w:val="2C1AE401"/>
     <w:multiLevelType w:val="multilevel"/>
@@ -324,7 +321,7 @@
 </file>
 
 <file path=word/styles.xml><?xml version="1.0" encoding="utf-8"?>
-<w:styles xmlns:mc="http://schemas.openxmlformats.org/markup-compatibility/2006" xmlns:r="http://schemas.openxmlformats.org/officeDocument/2006/relationships" xmlns:w="http://schemas.openxmlformats.org/wordprocessingml/2006/main" xmlns:w14="http://schemas.microsoft.com/office/word/2010/wordml" xmlns:w15="http://schemas.microsoft.com/office/word/2012/wordml" xmlns:w16cid="http://schemas.microsoft.com/office/word/2016/wordml/cid" xmlns:w16se="http://schemas.microsoft.com/office/word/2015/wordml/symex" mc:Ignorable="w14 w15 w16se w16cid">
+<w:styles xmlns:mc="http://schemas.openxmlformats.org/markup-compatibility/2006" xmlns:r="http://schemas.openxmlformats.org/officeDocument/2006/relationships" xmlns:w="http://schemas.openxmlformats.org/wordprocessingml/2006/main" xmlns:w14="http://schemas.microsoft.com/office/word/2010/wordml" xmlns:w15="http://schemas.microsoft.com/office/word/2012/wordml" xmlns:w16cex="http://schemas.microsoft.com/office/word/2018/wordml/cex" xmlns:w16cid="http://schemas.microsoft.com/office/word/2016/wordml/cid" xmlns:w16="http://schemas.microsoft.com/office/word/2018/wordml" xmlns:w16sdtdh="http://schemas.microsoft.com/office/word/2020/wordml/sdtdatahash" xmlns:w16se="http://schemas.microsoft.com/office/word/2015/wordml/symex" mc:Ignorable="w14 w15 w16se w16cid w16 w16cex w16sdtdh">
   <w:docDefaults>
     <w:rPrDefault>
       <w:rPr>
@@ -1425,7 +1422,7 @@
     <w:name w:val="RedCursor"/>
     <w:basedOn w:val="TableNormal"/>
     <w:uiPriority w:val="99"/>
-    <w:rsid w:val="00707F5D"/>
+    <w:rsid w:val="00007E8A"/>
     <w:pPr>
       <w:spacing w:after="0" w:line="360" w:lineRule="auto"/>
     </w:pPr>

</xml_diff>